<commit_message>
rebuilding site Sun Apr 19 16:53:07 EDT 2020
</commit_message>
<xml_diff>
--- a/public/files/14-week/Example.docx
+++ b/public/files/14-week/Example.docx
@@ -283,8 +283,10 @@
               </w:rPr>
             </w:pPr>
             <w:r>
-              <w:t>In this ad, we are not deceiving people in any way. Our intention is to bring positive changes in society by asking men to do the right things. Our messages are absolutely truthful and they aim to help men make right decisions about what they should do in lives.</w:t>
-            </w:r>
+              <w:t>In this ad, we are not deceiving people in any way. Our intention is to bring positive changes in society by asking men to do the right things. Our messages are absolutely truthful and they aim to help men make right decisions in lives.</w:t>
+            </w:r>
+            <w:bookmarkStart w:id="0" w:name="_GoBack"/>
+            <w:bookmarkEnd w:id="0"/>
           </w:p>
         </w:tc>
       </w:tr>
@@ -345,7 +347,7 @@
               </w:rPr>
             </w:pPr>
             <w:r>
-              <w:t>As can be seen in our ad, we not only had the right motivations, but also showed appropriate attitudes and emotions. We patiently listed some bad examples of what men do, and then we wholeheartedly promote men's right behaviors. We sincerely believe that what we are advancing will do good to both the audience individually and the whole society.</w:t>
+              <w:t>As can be seen in our ad, we not only had the right motivations, but also showed appropriate attitudes and emotions. We patiently listed some bad examples of what men do, and then we wholeheartedly promoted right behaviors. We sincerely believe that what we are advancing will do good to both the audience individually and the whole society.</w:t>
             </w:r>
           </w:p>
         </w:tc>
@@ -403,10 +405,7 @@
               <w:t>self-determining human beings?</w:t>
             </w:r>
           </w:p>
-          <w:p>
-            <w:bookmarkStart w:id="0" w:name="_GoBack"/>
-            <w:bookmarkEnd w:id="0"/>
-          </w:p>
+          <w:p/>
         </w:tc>
         <w:tc>
           <w:tcPr>
@@ -436,14 +435,14 @@
               </w:rPr>
             </w:pPr>
             <w:r>
-              <w:t>In our ad, we respect the audience's dignity, rights, interests, and well-being. We highly value the audience's autonomy. We are giving suggestions to the audience about what they should do and what they shouldn't. We are advancing right things men can do in the best interest of society rather than our own commercial interest.</w:t>
+              <w:t>In our ad, we respect the audience's dignity, rights, interests, and well-being. We highly value the audience's autonomy. We are giving suggestions to the audience about what they should do and what they shouldn't. We are advancing right things men can do in the best interest of society rather than merely our own economic gains.</w:t>
             </w:r>
           </w:p>
         </w:tc>
       </w:tr>
       <w:tr>
         <w:trPr>
-          <w:trHeight w:val="3950"/>
+          <w:trHeight w:val="4309"/>
         </w:trPr>
         <w:tc>
           <w:tcPr>
@@ -498,7 +497,13 @@
               </w:rPr>
             </w:pPr>
             <w:r>
-              <w:t>Our persuasive appeal in the ad is both fair and easy to understand to all. We believe we are treating the audience fairly because we would be very happy to be an audience of similar ads. We are not sacrificing the audience's interest to our advantage. Also, we have made our message in our ad explicit: average people after watching our ad will understand that we are discouraging bullying, sexual harassment, and toxic masculinity.</w:t>
+              <w:t>Our persuasive appeal in the ad is both fair and easy to understand. We believe we are treating the audience fairly because we would be very happy to be an audience of similar ads. We are not sacrificing the audience's interest to our own advantage. Also, we have made our message in our ad explicit: average people after watching our ad will understand that we are discouraging bullying, sexual harassment, and toxic masculinity, and are promoting responsible and pos</w:t>
+            </w:r>
+            <w:r>
+              <w:t>i</w:t>
+            </w:r>
+            <w:r>
+              <w:t>tive behaviors.</w:t>
             </w:r>
           </w:p>
         </w:tc>
@@ -556,7 +561,7 @@
           </w:tcPr>
           <w:p>
             <w:r>
-              <w:t>We are definitely promoting social good in our ad. We firmly believe that everyone in our society is interdependent and each of us is obliged to do the right things. Through this ad, we are advancing a world where bullying, sexual harassment, and toxic masculinity are intolerable. We are promoting ideals that will do good rather than harm to society and we do this not for our own narrow profitable goals. Therefore, we have fulfilled our social responsibility as a company and as a marketer.</w:t>
+              <w:t>We are definitely promoting social good in our ad. We firmly believe that everyone in our society is interdependent and each of us is obliged to do the right things. Through this ad, we are advancing a world where bullying, sexual harassment, and toxic masculinity are intolerable. We are promoting ideas that will do good rather than harm to society and we do this not for our own narrow profitable goals. Therefore, we have fulfilled our social responsibility as a company and as a marketer.</w:t>
             </w:r>
           </w:p>
         </w:tc>
@@ -1511,6 +1516,7 @@
     <w:rsid w:val="005D7E5A"/>
     <w:rsid w:val="00AE0B10"/>
     <w:rsid w:val="00C266F9"/>
+    <w:rsid w:val="00E87850"/>
     <w:rsid w:val="00EF54E5"/>
     <w:rsid w:val="00EF5A77"/>
     <w:rsid w:val="00FC6080"/>
@@ -2305,7 +2311,7 @@
 </file>
 
 <file path=customXml/itemProps1.xml><?xml version="1.0" encoding="utf-8"?>
-<ds:datastoreItem xmlns:ds="http://schemas.openxmlformats.org/officeDocument/2006/customXml" ds:itemID="{256B23E8-CE1E-9A44-966A-2EB4C9C27594}">
+<ds:datastoreItem xmlns:ds="http://schemas.openxmlformats.org/officeDocument/2006/customXml" ds:itemID="{BF489980-A8EF-1341-9305-5DD15FDE8840}">
   <ds:schemaRefs>
     <ds:schemaRef ds:uri="http://schemas.openxmlformats.org/officeDocument/2006/bibliography"/>
   </ds:schemaRefs>

</xml_diff>